<commit_message>
Minor typos/corrects to Splunk, look at comments in the cover for suggestions
</commit_message>
<xml_diff>
--- a/Software Developer - Splunk/Allen-SIP_Resume.docx
+++ b/Software Developer - Splunk/Allen-SIP_Resume.docx
@@ -147,7 +147,23 @@
           <w:color w:val="000000"/>
           <w:lang w:val="en-CA" w:eastAsia="en-CA"/>
         </w:rPr>
-        <w:t>Self motivated comput</w:t>
+        <w:t>Self</w:t>
+      </w:r>
+      <w:r>
+        <w:rPr>
+          <w:rFonts w:ascii="Times New Roman" w:eastAsia="Times New Roman" w:hAnsi="Times New Roman" w:cs="Times New Roman"/>
+          <w:color w:val="000000"/>
+          <w:lang w:val="en-CA" w:eastAsia="en-CA"/>
+        </w:rPr>
+        <w:t>-</w:t>
+      </w:r>
+      <w:r>
+        <w:rPr>
+          <w:rFonts w:ascii="Times New Roman" w:eastAsia="Times New Roman" w:hAnsi="Times New Roman" w:cs="Times New Roman"/>
+          <w:color w:val="000000"/>
+          <w:lang w:val="en-CA" w:eastAsia="en-CA"/>
+        </w:rPr>
+        <w:t>motivated comput</w:t>
       </w:r>
       <w:r>
         <w:rPr>
@@ -299,15 +315,15 @@
           <w:color w:val="000000"/>
           <w:lang w:val="en-CA" w:eastAsia="en-CA"/>
         </w:rPr>
-        <w:t xml:space="preserve"> to exercise creativity, initiative, and synergy</w:t>
-      </w:r>
-      <w:r>
-        <w:rPr>
-          <w:rFonts w:ascii="Times New Roman" w:eastAsia="Times New Roman" w:hAnsi="Times New Roman" w:cs="Times New Roman"/>
-          <w:color w:val="000000"/>
-          <w:lang w:val="en-CA" w:eastAsia="en-CA"/>
-        </w:rPr>
-        <w:t>.</w:t>
+        <w:t xml:space="preserve"> to </w:t>
+      </w:r>
+      <w:r>
+        <w:rPr>
+          <w:rFonts w:ascii="Times New Roman" w:eastAsia="Times New Roman" w:hAnsi="Times New Roman" w:cs="Times New Roman"/>
+          <w:color w:val="000000"/>
+          <w:lang w:val="en-CA" w:eastAsia="en-CA"/>
+        </w:rPr>
+        <w:t>deliver solutions efficiently and on time.</w:t>
       </w:r>
     </w:p>
     <w:p>
@@ -474,43 +490,6 @@
                 <w:color w:val="000000"/>
                 <w:lang w:val="en-CA" w:eastAsia="en-CA"/>
               </w:rPr>
-              <w:t>Python SQLite3</w:t>
-            </w:r>
-            <w:r>
-              <w:rPr>
-                <w:rFonts w:ascii="Times New Roman" w:eastAsia="Times New Roman" w:hAnsi="Times New Roman" w:cs="Times New Roman"/>
-                <w:color w:val="000000"/>
-                <w:lang w:val="en-CA" w:eastAsia="en-CA"/>
-              </w:rPr>
-              <w:t>/SQL</w:t>
-            </w:r>
-          </w:p>
-        </w:tc>
-        <w:tc>
-          <w:tcPr>
-            <w:tcW w:w="3117" w:type="dxa"/>
-          </w:tcPr>
-          <w:p>
-            <w:pPr>
-              <w:pStyle w:val="ListParagraph"/>
-              <w:numPr>
-                <w:ilvl w:val="0"/>
-                <w:numId w:val="13"/>
-              </w:numPr>
-              <w:spacing w:line="276" w:lineRule="auto"/>
-              <w:textAlignment w:val="baseline"/>
-              <w:rPr>
-                <w:rFonts w:ascii="Times New Roman" w:eastAsia="Times New Roman" w:hAnsi="Times New Roman" w:cs="Times New Roman"/>
-                <w:color w:val="000000"/>
-                <w:lang w:val="en-CA" w:eastAsia="en-CA"/>
-              </w:rPr>
-            </w:pPr>
-            <w:r>
-              <w:rPr>
-                <w:rFonts w:ascii="Times New Roman" w:eastAsia="Times New Roman" w:hAnsi="Times New Roman" w:cs="Times New Roman"/>
-                <w:color w:val="000000"/>
-                <w:lang w:val="en-CA" w:eastAsia="en-CA"/>
-              </w:rPr>
               <w:t>C/C++</w:t>
             </w:r>
           </w:p>
@@ -544,6 +523,35 @@
             </w:r>
           </w:p>
         </w:tc>
+        <w:tc>
+          <w:tcPr>
+            <w:tcW w:w="3117" w:type="dxa"/>
+          </w:tcPr>
+          <w:p>
+            <w:pPr>
+              <w:pStyle w:val="ListParagraph"/>
+              <w:numPr>
+                <w:ilvl w:val="0"/>
+                <w:numId w:val="13"/>
+              </w:numPr>
+              <w:spacing w:line="276" w:lineRule="auto"/>
+              <w:textAlignment w:val="baseline"/>
+              <w:rPr>
+                <w:rFonts w:ascii="Times New Roman" w:eastAsia="Times New Roman" w:hAnsi="Times New Roman" w:cs="Times New Roman"/>
+                <w:color w:val="000000"/>
+                <w:lang w:val="en-CA" w:eastAsia="en-CA"/>
+              </w:rPr>
+            </w:pPr>
+            <w:r>
+              <w:rPr>
+                <w:rFonts w:ascii="Times New Roman" w:eastAsia="Times New Roman" w:hAnsi="Times New Roman" w:cs="Times New Roman"/>
+                <w:color w:val="000000"/>
+                <w:lang w:val="en-CA" w:eastAsia="en-CA"/>
+              </w:rPr>
+              <w:t>UI Development</w:t>
+            </w:r>
+          </w:p>
+        </w:tc>
       </w:tr>
     </w:tbl>
     <w:p>
@@ -708,8 +716,22 @@
           <w:szCs w:val="28"/>
           <w:lang w:val="en-CA" w:eastAsia="en-CA"/>
         </w:rPr>
-        <w:t>Git handle: ApluUalberta</w:t>
-      </w:r>
+        <w:t xml:space="preserve">Git handle: </w:t>
+      </w:r>
+      <w:proofErr w:type="spellStart"/>
+      <w:r>
+        <w:rPr>
+          <w:rFonts w:ascii="Times New Roman" w:eastAsia="Times New Roman" w:hAnsi="Times New Roman" w:cs="Times New Roman"/>
+          <w:b/>
+          <w:bCs/>
+          <w:color w:val="000000"/>
+          <w:sz w:val="28"/>
+          <w:szCs w:val="28"/>
+          <w:lang w:val="en-CA" w:eastAsia="en-CA"/>
+        </w:rPr>
+        <w:t>ApluUalberta</w:t>
+      </w:r>
+      <w:proofErr w:type="spellEnd"/>
     </w:p>
     <w:p>
       <w:pPr>
@@ -755,13 +777,23 @@
       <w:pPr>
         <w:spacing w:after="0" w:line="276" w:lineRule="auto"/>
       </w:pPr>
-      <w:r>
-        <w:rPr>
-          <w:rFonts w:ascii="Times New Roman" w:eastAsia="Times New Roman" w:hAnsi="Times New Roman" w:cs="Times New Roman"/>
-          <w:color w:val="000000"/>
-          <w:lang w:val="en-CA" w:eastAsia="en-CA"/>
-        </w:rPr>
-        <w:t xml:space="preserve">Github Link: </w:t>
+      <w:proofErr w:type="spellStart"/>
+      <w:r>
+        <w:rPr>
+          <w:rFonts w:ascii="Times New Roman" w:eastAsia="Times New Roman" w:hAnsi="Times New Roman" w:cs="Times New Roman"/>
+          <w:color w:val="000000"/>
+          <w:lang w:val="en-CA" w:eastAsia="en-CA"/>
+        </w:rPr>
+        <w:t>Github</w:t>
+      </w:r>
+      <w:proofErr w:type="spellEnd"/>
+      <w:r>
+        <w:rPr>
+          <w:rFonts w:ascii="Times New Roman" w:eastAsia="Times New Roman" w:hAnsi="Times New Roman" w:cs="Times New Roman"/>
+          <w:color w:val="000000"/>
+          <w:lang w:val="en-CA" w:eastAsia="en-CA"/>
+        </w:rPr>
+        <w:t xml:space="preserve"> Link: </w:t>
       </w:r>
       <w:hyperlink r:id="rId8" w:history="1">
         <w:r>
@@ -788,7 +820,31 @@
         <w:rPr>
           <w:rFonts w:ascii="Times New Roman" w:hAnsi="Times New Roman" w:cs="Times New Roman"/>
         </w:rPr>
-        <w:t>Programmed in Java, tracks a user’s emotional state and allows them to follow friends</w:t>
+        <w:t>Programmed in Java, tracks a user</w:t>
+      </w:r>
+      <w:r>
+        <w:rPr>
+          <w:rFonts w:ascii="Times New Roman" w:hAnsi="Times New Roman" w:cs="Times New Roman"/>
+        </w:rPr>
+        <w:t xml:space="preserve"> reported </w:t>
+      </w:r>
+      <w:r>
+        <w:rPr>
+          <w:rFonts w:ascii="Times New Roman" w:hAnsi="Times New Roman" w:cs="Times New Roman"/>
+        </w:rPr>
+        <w:t xml:space="preserve">emotional state and </w:t>
+      </w:r>
+      <w:r>
+        <w:rPr>
+          <w:rFonts w:ascii="Times New Roman" w:hAnsi="Times New Roman" w:cs="Times New Roman"/>
+        </w:rPr>
+        <w:t>f</w:t>
+      </w:r>
+      <w:r>
+        <w:rPr>
+          <w:rFonts w:ascii="Times New Roman" w:hAnsi="Times New Roman" w:cs="Times New Roman"/>
+        </w:rPr>
+        <w:t>eatures intuitive and fluid user interface</w:t>
       </w:r>
     </w:p>
     <w:p>
@@ -819,7 +875,25 @@
           <w:color w:val="000000"/>
           <w:lang w:val="en-CA" w:eastAsia="en-CA"/>
         </w:rPr>
-        <w:t>ollaboration of 6 group members using Github pull requests</w:t>
+        <w:t xml:space="preserve">ollaboration of 6 group members using </w:t>
+      </w:r>
+      <w:proofErr w:type="spellStart"/>
+      <w:r>
+        <w:rPr>
+          <w:rFonts w:ascii="Times New Roman" w:eastAsia="Times New Roman" w:hAnsi="Times New Roman" w:cs="Times New Roman"/>
+          <w:color w:val="000000"/>
+          <w:lang w:val="en-CA" w:eastAsia="en-CA"/>
+        </w:rPr>
+        <w:t>Github</w:t>
+      </w:r>
+      <w:proofErr w:type="spellEnd"/>
+      <w:r>
+        <w:rPr>
+          <w:rFonts w:ascii="Times New Roman" w:eastAsia="Times New Roman" w:hAnsi="Times New Roman" w:cs="Times New Roman"/>
+          <w:color w:val="000000"/>
+          <w:lang w:val="en-CA" w:eastAsia="en-CA"/>
+        </w:rPr>
+        <w:t xml:space="preserve"> pull requests</w:t>
       </w:r>
       <w:r>
         <w:rPr>
@@ -858,7 +932,25 @@
           <w:color w:val="000000"/>
           <w:lang w:val="en-CA" w:eastAsia="en-CA"/>
         </w:rPr>
-        <w:t>Google Maps and Firestore API to keep track of user</w:t>
+        <w:t xml:space="preserve">Google Maps and </w:t>
+      </w:r>
+      <w:proofErr w:type="spellStart"/>
+      <w:r>
+        <w:rPr>
+          <w:rFonts w:ascii="Times New Roman" w:eastAsia="Times New Roman" w:hAnsi="Times New Roman" w:cs="Times New Roman"/>
+          <w:color w:val="000000"/>
+          <w:lang w:val="en-CA" w:eastAsia="en-CA"/>
+        </w:rPr>
+        <w:t>Firestore</w:t>
+      </w:r>
+      <w:proofErr w:type="spellEnd"/>
+      <w:r>
+        <w:rPr>
+          <w:rFonts w:ascii="Times New Roman" w:eastAsia="Times New Roman" w:hAnsi="Times New Roman" w:cs="Times New Roman"/>
+          <w:color w:val="000000"/>
+          <w:lang w:val="en-CA" w:eastAsia="en-CA"/>
+        </w:rPr>
+        <w:t xml:space="preserve"> API to keep track of user</w:t>
       </w:r>
       <w:r>
         <w:rPr>
@@ -890,7 +982,17 @@
           <w:color w:val="000000"/>
           <w:lang w:val="en-CA" w:eastAsia="en-CA"/>
         </w:rPr>
-        <w:t>moods, times, dates, reasons, and location</w:t>
+        <w:t>moods, times, date</w:t>
+      </w:r>
+      <w:bookmarkStart w:id="0" w:name="_GoBack"/>
+      <w:bookmarkEnd w:id="0"/>
+      <w:r>
+        <w:rPr>
+          <w:rFonts w:ascii="Times New Roman" w:eastAsia="Times New Roman" w:hAnsi="Times New Roman" w:cs="Times New Roman"/>
+          <w:color w:val="000000"/>
+          <w:lang w:val="en-CA" w:eastAsia="en-CA"/>
+        </w:rPr>
+        <w:t>s, reasons, and location</w:t>
       </w:r>
       <w:r>
         <w:rPr>
@@ -921,8 +1023,36 @@
           <w:color w:val="000000"/>
           <w:lang w:val="en-CA" w:eastAsia="en-CA"/>
         </w:rPr>
-        <w:t>Automated Testing using TravisCI and Robotium</w:t>
-      </w:r>
+        <w:t xml:space="preserve">Automated Testing using </w:t>
+      </w:r>
+      <w:proofErr w:type="spellStart"/>
+      <w:r>
+        <w:rPr>
+          <w:rFonts w:ascii="Times New Roman" w:eastAsia="Times New Roman" w:hAnsi="Times New Roman" w:cs="Times New Roman"/>
+          <w:color w:val="000000"/>
+          <w:lang w:val="en-CA" w:eastAsia="en-CA"/>
+        </w:rPr>
+        <w:t>TravisCI</w:t>
+      </w:r>
+      <w:proofErr w:type="spellEnd"/>
+      <w:r>
+        <w:rPr>
+          <w:rFonts w:ascii="Times New Roman" w:eastAsia="Times New Roman" w:hAnsi="Times New Roman" w:cs="Times New Roman"/>
+          <w:color w:val="000000"/>
+          <w:lang w:val="en-CA" w:eastAsia="en-CA"/>
+        </w:rPr>
+        <w:t xml:space="preserve"> and </w:t>
+      </w:r>
+      <w:proofErr w:type="spellStart"/>
+      <w:r>
+        <w:rPr>
+          <w:rFonts w:ascii="Times New Roman" w:eastAsia="Times New Roman" w:hAnsi="Times New Roman" w:cs="Times New Roman"/>
+          <w:color w:val="000000"/>
+          <w:lang w:val="en-CA" w:eastAsia="en-CA"/>
+        </w:rPr>
+        <w:t>Robotium</w:t>
+      </w:r>
+      <w:proofErr w:type="spellEnd"/>
     </w:p>
     <w:p>
       <w:pPr>
@@ -1000,7 +1130,25 @@
           <w:color w:val="000000"/>
           <w:lang w:val="en-CA" w:eastAsia="en-CA"/>
         </w:rPr>
-        <w:t xml:space="preserve"> using Github pull requests</w:t>
+        <w:t xml:space="preserve"> using </w:t>
+      </w:r>
+      <w:proofErr w:type="spellStart"/>
+      <w:r>
+        <w:rPr>
+          <w:rFonts w:ascii="Times New Roman" w:eastAsia="Times New Roman" w:hAnsi="Times New Roman" w:cs="Times New Roman"/>
+          <w:color w:val="000000"/>
+          <w:lang w:val="en-CA" w:eastAsia="en-CA"/>
+        </w:rPr>
+        <w:t>Github</w:t>
+      </w:r>
+      <w:proofErr w:type="spellEnd"/>
+      <w:r>
+        <w:rPr>
+          <w:rFonts w:ascii="Times New Roman" w:eastAsia="Times New Roman" w:hAnsi="Times New Roman" w:cs="Times New Roman"/>
+          <w:color w:val="000000"/>
+          <w:lang w:val="en-CA" w:eastAsia="en-CA"/>
+        </w:rPr>
+        <w:t xml:space="preserve"> pull requests</w:t>
       </w:r>
     </w:p>
     <w:p>
@@ -1083,13 +1231,23 @@
         <w:spacing w:after="0" w:line="276" w:lineRule="auto"/>
         <w:textAlignment w:val="baseline"/>
       </w:pPr>
-      <w:r>
-        <w:rPr>
-          <w:rFonts w:ascii="Times New Roman" w:eastAsia="Times New Roman" w:hAnsi="Times New Roman" w:cs="Times New Roman"/>
-          <w:color w:val="000000"/>
-          <w:lang w:val="en-CA" w:eastAsia="en-CA"/>
-        </w:rPr>
-        <w:t xml:space="preserve">Github Link: </w:t>
+      <w:proofErr w:type="spellStart"/>
+      <w:r>
+        <w:rPr>
+          <w:rFonts w:ascii="Times New Roman" w:eastAsia="Times New Roman" w:hAnsi="Times New Roman" w:cs="Times New Roman"/>
+          <w:color w:val="000000"/>
+          <w:lang w:val="en-CA" w:eastAsia="en-CA"/>
+        </w:rPr>
+        <w:t>Github</w:t>
+      </w:r>
+      <w:proofErr w:type="spellEnd"/>
+      <w:r>
+        <w:rPr>
+          <w:rFonts w:ascii="Times New Roman" w:eastAsia="Times New Roman" w:hAnsi="Times New Roman" w:cs="Times New Roman"/>
+          <w:color w:val="000000"/>
+          <w:lang w:val="en-CA" w:eastAsia="en-CA"/>
+        </w:rPr>
+        <w:t xml:space="preserve"> Link: </w:t>
       </w:r>
       <w:hyperlink r:id="rId9" w:history="1">
         <w:r>
@@ -1179,8 +1337,6 @@
         </w:rPr>
         <w:t>Graphed and mapped query data using Matplotlib,</w:t>
       </w:r>
-      <w:bookmarkStart w:id="0" w:name="_GoBack"/>
-      <w:bookmarkEnd w:id="0"/>
       <w:r>
         <w:rPr>
           <w:rFonts w:ascii="Times New Roman" w:eastAsia="Times New Roman" w:hAnsi="Times New Roman" w:cs="Times New Roman"/>
@@ -4141,7 +4297,7 @@
 </file>
 
 <file path=customXml/itemProps1.xml><?xml version="1.0" encoding="utf-8"?>
-<ds:datastoreItem xmlns:ds="http://schemas.openxmlformats.org/officeDocument/2006/customXml" ds:itemID="{A451B1A5-AFDE-48D2-BBD6-DD36C525A331}">
+<ds:datastoreItem xmlns:ds="http://schemas.openxmlformats.org/officeDocument/2006/customXml" ds:itemID="{1CF4212B-CDC4-47B0-BD33-F994BFE3C398}">
   <ds:schemaRefs>
     <ds:schemaRef ds:uri="http://schemas.openxmlformats.org/officeDocument/2006/bibliography"/>
   </ds:schemaRefs>

</xml_diff>